<commit_message>
update with sarcina 5
</commit_message>
<xml_diff>
--- a/L03/Birlutiu_Claudiu_L03/SablonRaportL03.docx
+++ b/L03/Birlutiu_Claudiu_L03/SablonRaportL03.docx
@@ -1561,6 +1561,7 @@
           <w:ilvl w:val="0"/>
           <w:numId w:val="3"/>
         </w:numPr>
+        <w:spacing w:lineRule="auto" w:line="240" w:before="0" w:after="86"/>
         <w:rPr/>
       </w:pPr>
       <w:r>
@@ -1688,6 +1689,7 @@
           <w:ilvl w:val="0"/>
           <w:numId w:val="3"/>
         </w:numPr>
+        <w:spacing w:lineRule="auto" w:line="240" w:before="0" w:after="86"/>
         <w:rPr/>
       </w:pPr>
       <w:r>
@@ -1808,6 +1810,7 @@
           <w:ilvl w:val="0"/>
           <w:numId w:val="3"/>
         </w:numPr>
+        <w:spacing w:lineRule="auto" w:line="240" w:before="0" w:after="86"/>
         <w:rPr/>
       </w:pPr>
       <w:r>
@@ -1878,6 +1881,7 @@
           <w:ilvl w:val="0"/>
           <w:numId w:val="3"/>
         </w:numPr>
+        <w:spacing w:lineRule="auto" w:line="240" w:before="0" w:after="86"/>
         <w:rPr/>
       </w:pPr>
       <w:r>
@@ -1948,6 +1952,7 @@
           <w:ilvl w:val="0"/>
           <w:numId w:val="3"/>
         </w:numPr>
+        <w:spacing w:lineRule="auto" w:line="240" w:before="0" w:after="86"/>
         <w:rPr/>
       </w:pPr>
       <w:r>
@@ -2058,6 +2063,7 @@
           <w:ilvl w:val="0"/>
           <w:numId w:val="3"/>
         </w:numPr>
+        <w:spacing w:lineRule="auto" w:line="240" w:before="0" w:after="86"/>
         <w:rPr/>
       </w:pPr>
       <w:r>
@@ -2144,11 +2150,6 @@
     <w:p>
       <w:pPr>
         <w:pStyle w:val="Normal"/>
-        <w:numPr>
-          <w:ilvl w:val="0"/>
-          <w:numId w:val="0"/>
-        </w:numPr>
-        <w:ind w:left="720" w:hanging="0"/>
         <w:rPr>
           <w:rFonts w:ascii="Calibri" w:hAnsi="Calibri" w:eastAsia="Calibri" w:cs="Times New Roman"/>
           <w:color w:val="auto"/>
@@ -2164,12 +2165,12 @@
           <wp:anchor behindDoc="0" distT="0" distB="0" distL="0" distR="0" simplePos="0" locked="0" layoutInCell="1" allowOverlap="1" relativeHeight="11">
             <wp:simplePos x="0" y="0"/>
             <wp:positionH relativeFrom="column">
-              <wp:posOffset>56515</wp:posOffset>
+              <wp:posOffset>212090</wp:posOffset>
             </wp:positionH>
             <wp:positionV relativeFrom="paragraph">
-              <wp:posOffset>-69850</wp:posOffset>
+              <wp:posOffset>-3810</wp:posOffset>
             </wp:positionV>
-            <wp:extent cx="5715000" cy="4775200"/>
+            <wp:extent cx="5715000" cy="4871085"/>
             <wp:effectExtent l="0" t="0" r="0" b="0"/>
             <wp:wrapSquare wrapText="largest"/>
             <wp:docPr id="10" name="Image10" descr=""/>
@@ -2194,7 +2195,7 @@
                   <pic:spPr bwMode="auto">
                     <a:xfrm>
                       <a:off x="0" y="0"/>
-                      <a:ext cx="5715000" cy="4775200"/>
+                      <a:ext cx="5715000" cy="4871085"/>
                     </a:xfrm>
                     <a:prstGeom prst="rect">
                       <a:avLst/>
@@ -2205,6 +2206,38 @@
             </a:graphic>
           </wp:anchor>
         </w:drawing>
+      </w:r>
+    </w:p>
+    <w:p>
+      <w:pPr>
+        <w:pStyle w:val="Normal"/>
+        <w:numPr>
+          <w:ilvl w:val="0"/>
+          <w:numId w:val="3"/>
+        </w:numPr>
+        <w:rPr/>
+      </w:pPr>
+      <w:r>
+        <w:rPr>
+          <w:rFonts w:eastAsia="Calibri" w:cs="Times New Roman"/>
+          <w:color w:val="auto"/>
+          <w:kern w:val="0"/>
+          <w:sz w:val="22"/>
+          <w:szCs w:val="22"/>
+          <w:lang w:val="en-US" w:eastAsia="en-US" w:bidi="ar-SA"/>
+        </w:rPr>
+        <w:t>a</w:t>
+      </w:r>
+      <w:r>
+        <w:rPr>
+          <w:rFonts w:eastAsia="Calibri" w:cs="Times New Roman"/>
+          <w:color w:val="auto"/>
+          <w:kern w:val="0"/>
+          <w:sz w:val="22"/>
+          <w:szCs w:val="22"/>
+          <w:lang w:val="en-US" w:eastAsia="en-US" w:bidi="ar-SA"/>
+        </w:rPr>
+        <w:t>dresa de retun este astfel inlocuita cu adresa unde se afla shellcode-ul; in momentul in care se va trece la acea instructiune de return, de fapt se va exectua codul nostru injectat in input</w:t>
       </w:r>
     </w:p>
     <w:p>
@@ -2323,40 +2356,546 @@
     <w:p>
       <w:pPr>
         <w:pStyle w:val="Normal"/>
-        <w:rPr>
-          <w:lang w:val="ro-RO"/>
-        </w:rPr>
-      </w:pPr>
-      <w:r>
-        <w:rPr>
-          <w:lang w:val="ro-RO"/>
-        </w:rPr>
-      </w:r>
-    </w:p>
-    <w:p>
-      <w:pPr>
-        <w:pStyle w:val="Normal"/>
-        <w:rPr>
-          <w:lang w:val="ro-RO"/>
-        </w:rPr>
-      </w:pPr>
-      <w:r>
-        <w:rPr>
-          <w:lang w:val="ro-RO"/>
-        </w:rPr>
-      </w:r>
-    </w:p>
-    <w:p>
-      <w:pPr>
-        <w:pStyle w:val="Normal"/>
-        <w:rPr>
-          <w:lang w:val="ro-RO"/>
-        </w:rPr>
-      </w:pPr>
-      <w:r>
-        <w:rPr>
-          <w:lang w:val="ro-RO"/>
-        </w:rPr>
+        <w:numPr>
+          <w:ilvl w:val="0"/>
+          <w:numId w:val="5"/>
+        </w:numPr>
+        <w:rPr>
+          <w:lang w:val="ro-RO"/>
+        </w:rPr>
+      </w:pPr>
+      <w:r>
+        <w:rPr>
+          <w:lang w:val="ro-RO"/>
+        </w:rPr>
+        <w:t>Avem în vedere ca pana acum am înlocuit lansarea în execuție a dash-ului prin link-uirea la un alt tip de shell (zsh) care nu are o contramsaura în ceea ce privește schimbarea UID-ului; în schimb dash shell renunța la privilegii când decteaza faptul ca UID-ul efectiv nu e egal cu cel real – fapt întalnit în cadrul programului nostru de mai sus; vom realiza abolirea acestei contramasuri cu indicatiile date în lucreare de laborator</w:t>
+      </w:r>
+    </w:p>
+    <w:p>
+      <w:pPr>
+        <w:pStyle w:val="Normal"/>
+        <w:numPr>
+          <w:ilvl w:val="0"/>
+          <w:numId w:val="5"/>
+        </w:numPr>
+        <w:rPr>
+          <w:lang w:val="ro-RO"/>
+        </w:rPr>
+      </w:pPr>
+      <w:r>
+        <w:rPr>
+          <w:lang w:val="ro-RO"/>
+        </w:rPr>
+        <w:t>în prima faza vom reseta lansarea în execuție a dash-ului prin comanda bin/sh prin relinkuire</w:t>
+      </w:r>
+    </w:p>
+    <w:p>
+      <w:pPr>
+        <w:pStyle w:val="Normal"/>
+        <w:rPr>
+          <w:lang w:val="ro-RO"/>
+        </w:rPr>
+      </w:pPr>
+      <w:r>
+        <w:rPr>
+          <w:lang w:val="ro-RO"/>
+        </w:rPr>
+        <w:drawing>
+          <wp:anchor behindDoc="0" distT="0" distB="0" distL="0" distR="0" simplePos="0" locked="0" layoutInCell="1" allowOverlap="1" relativeHeight="13">
+            <wp:simplePos x="0" y="0"/>
+            <wp:positionH relativeFrom="column">
+              <wp:align>center</wp:align>
+            </wp:positionH>
+            <wp:positionV relativeFrom="paragraph">
+              <wp:posOffset>635</wp:posOffset>
+            </wp:positionV>
+            <wp:extent cx="5772150" cy="485775"/>
+            <wp:effectExtent l="0" t="0" r="0" b="0"/>
+            <wp:wrapSquare wrapText="largest"/>
+            <wp:docPr id="12" name="Image12" descr=""/>
+            <wp:cNvGraphicFramePr>
+              <a:graphicFrameLocks xmlns:a="http://schemas.openxmlformats.org/drawingml/2006/main" noChangeAspect="1"/>
+            </wp:cNvGraphicFramePr>
+            <a:graphic xmlns:a="http://schemas.openxmlformats.org/drawingml/2006/main">
+              <a:graphicData uri="http://schemas.openxmlformats.org/drawingml/2006/picture">
+                <pic:pic xmlns:pic="http://schemas.openxmlformats.org/drawingml/2006/picture">
+                  <pic:nvPicPr>
+                    <pic:cNvPr id="12" name="Image12" descr=""/>
+                    <pic:cNvPicPr>
+                      <a:picLocks noChangeAspect="1" noChangeArrowheads="1"/>
+                    </pic:cNvPicPr>
+                  </pic:nvPicPr>
+                  <pic:blipFill>
+                    <a:blip r:embed="rId13"/>
+                    <a:stretch>
+                      <a:fillRect/>
+                    </a:stretch>
+                  </pic:blipFill>
+                  <pic:spPr bwMode="auto">
+                    <a:xfrm>
+                      <a:off x="0" y="0"/>
+                      <a:ext cx="5772150" cy="485775"/>
+                    </a:xfrm>
+                    <a:prstGeom prst="rect">
+                      <a:avLst/>
+                    </a:prstGeom>
+                  </pic:spPr>
+                </pic:pic>
+              </a:graphicData>
+            </a:graphic>
+          </wp:anchor>
+        </w:drawing>
+      </w:r>
+    </w:p>
+    <w:p>
+      <w:pPr>
+        <w:pStyle w:val="Normal"/>
+        <w:rPr>
+          <w:lang w:val="ro-RO"/>
+        </w:rPr>
+      </w:pPr>
+      <w:r>
+        <w:rPr>
+          <w:lang w:val="ro-RO"/>
+        </w:rPr>
+      </w:r>
+    </w:p>
+    <w:p>
+      <w:pPr>
+        <w:pStyle w:val="Normal"/>
+        <w:numPr>
+          <w:ilvl w:val="0"/>
+          <w:numId w:val="5"/>
+        </w:numPr>
+        <w:rPr>
+          <w:lang w:val="ro-RO"/>
+        </w:rPr>
+      </w:pPr>
+      <w:r>
+        <w:rPr>
+          <w:lang w:val="ro-RO"/>
+        </w:rPr>
+        <w:t xml:space="preserve">în continuare vom încerca sa schimbam UID-ul la zero prin comanda </w:t>
+      </w:r>
+      <w:r>
+        <w:rPr>
+          <w:b/>
+          <w:bCs/>
+          <w:lang w:val="ro-RO"/>
+        </w:rPr>
+        <w:t>setuid(0)</w:t>
+      </w:r>
+      <w:r>
+        <w:rPr>
+          <w:b w:val="false"/>
+          <w:bCs w:val="false"/>
+          <w:lang w:val="ro-RO"/>
+        </w:rPr>
+        <w:t xml:space="preserve"> înaintea de executarea shelcode-ului</w:t>
+      </w:r>
+    </w:p>
+    <w:p>
+      <w:pPr>
+        <w:pStyle w:val="Normal"/>
+        <w:numPr>
+          <w:ilvl w:val="0"/>
+          <w:numId w:val="5"/>
+        </w:numPr>
+        <w:rPr>
+          <w:lang w:val="ro-RO"/>
+        </w:rPr>
+      </w:pPr>
+      <w:r>
+        <w:rPr>
+          <w:b w:val="false"/>
+          <w:bCs w:val="false"/>
+          <w:lang w:val="ro-RO"/>
+        </w:rPr>
+        <w:t xml:space="preserve">se creeaza cele 2 executebile care (a32.out și a64.out) cu comanda make și flagul setuid =&gt; astfel se va seta uid la 0; cele 2 executabile prives privilegii de execuție și deasemenea  "chown root"  schimba proprietarul fișierelor specificate în contul de utilizator "root", ceea ce ar permite acestui cont de utilizator să aibă control total asupra acelui fișier sau director. </w:t>
+      </w:r>
+    </w:p>
+    <w:p>
+      <w:pPr>
+        <w:pStyle w:val="Normal"/>
+        <w:numPr>
+          <w:ilvl w:val="0"/>
+          <w:numId w:val="5"/>
+        </w:numPr>
+        <w:rPr>
+          <w:lang w:val="ro-RO"/>
+        </w:rPr>
+      </w:pPr>
+      <w:r>
+        <w:rPr>
+          <w:b w:val="false"/>
+          <w:bCs w:val="false"/>
+          <w:lang w:val="ro-RO"/>
+        </w:rPr>
+        <w:t xml:space="preserve">S-au pus 2 shellcode-uri (32 bits și 64 bits) în codul call_shelcode.c în care se seteaza și uid-ul </w:t>
+      </w:r>
+    </w:p>
+    <w:p>
+      <w:pPr>
+        <w:pStyle w:val="Normal"/>
+        <w:numPr>
+          <w:ilvl w:val="0"/>
+          <w:numId w:val="5"/>
+        </w:numPr>
+        <w:rPr>
+          <w:lang w:val="ro-RO"/>
+        </w:rPr>
+      </w:pPr>
+      <w:r>
+        <w:rPr>
+          <w:b w:val="false"/>
+          <w:bCs w:val="false"/>
+          <w:lang w:val="ro-RO"/>
+        </w:rPr>
+        <w:t>observam diferența în paralel intre cele 2 moduri de execuție a programelor (cu setuid și fără setuid)</w:t>
+      </w:r>
+    </w:p>
+    <w:p>
+      <w:pPr>
+        <w:pStyle w:val="Normal"/>
+        <w:numPr>
+          <w:ilvl w:val="0"/>
+          <w:numId w:val="5"/>
+        </w:numPr>
+        <w:rPr>
+          <w:lang w:val="ro-RO"/>
+        </w:rPr>
+      </w:pPr>
+      <w:r>
+        <w:rPr>
+          <w:b w:val="false"/>
+          <w:bCs w:val="false"/>
+          <w:lang w:val="ro-RO"/>
+        </w:rPr>
+        <w:t>în cazul programelor cu setuid setat la 0 se observa ca uuid e 0, fiind cu priveligii de root, pe când în cadrul celor fără uid-ul setat observam ca noul shell se va executa cu uid-ul celui care a lansat în execuție programele</w:t>
+      </w:r>
+    </w:p>
+    <w:p>
+      <w:pPr>
+        <w:pStyle w:val="Normal"/>
+        <w:rPr>
+          <w:b w:val="false"/>
+          <w:b w:val="false"/>
+          <w:bCs w:val="false"/>
+        </w:rPr>
+      </w:pPr>
+      <w:r>
+        <w:rPr>
+          <w:lang w:val="ro-RO"/>
+        </w:rPr>
+      </w:r>
+    </w:p>
+    <w:p>
+      <w:pPr>
+        <w:pStyle w:val="Normal"/>
+        <w:rPr>
+          <w:b w:val="false"/>
+          <w:b w:val="false"/>
+          <w:bCs w:val="false"/>
+        </w:rPr>
+      </w:pPr>
+      <w:r>
+        <w:rPr>
+          <w:lang w:val="ro-RO"/>
+        </w:rPr>
+      </w:r>
+    </w:p>
+    <w:p>
+      <w:pPr>
+        <w:pStyle w:val="Normal"/>
+        <w:rPr>
+          <w:b w:val="false"/>
+          <w:b w:val="false"/>
+          <w:bCs w:val="false"/>
+        </w:rPr>
+      </w:pPr>
+      <w:r>
+        <w:rPr>
+          <w:lang w:val="ro-RO"/>
+        </w:rPr>
+      </w:r>
+    </w:p>
+    <w:p>
+      <w:pPr>
+        <w:pStyle w:val="Normal"/>
+        <w:rPr>
+          <w:b w:val="false"/>
+          <w:b w:val="false"/>
+          <w:bCs w:val="false"/>
+        </w:rPr>
+      </w:pPr>
+      <w:r>
+        <w:rPr>
+          <w:lang w:val="ro-RO"/>
+        </w:rPr>
+      </w:r>
+    </w:p>
+    <w:p>
+      <w:pPr>
+        <w:pStyle w:val="Normal"/>
+        <w:rPr>
+          <w:b w:val="false"/>
+          <w:b w:val="false"/>
+          <w:bCs w:val="false"/>
+        </w:rPr>
+      </w:pPr>
+      <w:r>
+        <w:rPr>
+          <w:lang w:val="ro-RO"/>
+        </w:rPr>
+      </w:r>
+    </w:p>
+    <w:p>
+      <w:pPr>
+        <w:pStyle w:val="Normal"/>
+        <w:rPr>
+          <w:b w:val="false"/>
+          <w:b w:val="false"/>
+          <w:bCs w:val="false"/>
+        </w:rPr>
+      </w:pPr>
+      <w:r>
+        <w:rPr>
+          <w:lang w:val="ro-RO"/>
+        </w:rPr>
+      </w:r>
+    </w:p>
+    <w:p>
+      <w:pPr>
+        <w:pStyle w:val="Normal"/>
+        <w:rPr>
+          <w:b w:val="false"/>
+          <w:b w:val="false"/>
+          <w:bCs w:val="false"/>
+        </w:rPr>
+      </w:pPr>
+      <w:r>
+        <w:rPr>
+          <w:lang w:val="ro-RO"/>
+        </w:rPr>
+      </w:r>
+    </w:p>
+    <w:p>
+      <w:pPr>
+        <w:pStyle w:val="Normal"/>
+        <w:rPr>
+          <w:b w:val="false"/>
+          <w:b w:val="false"/>
+          <w:bCs w:val="false"/>
+        </w:rPr>
+      </w:pPr>
+      <w:r>
+        <w:rPr>
+          <w:lang w:val="ro-RO"/>
+        </w:rPr>
+        <w:drawing>
+          <wp:anchor behindDoc="0" distT="0" distB="0" distL="0" distR="0" simplePos="0" locked="0" layoutInCell="1" allowOverlap="1" relativeHeight="14">
+            <wp:simplePos x="0" y="0"/>
+            <wp:positionH relativeFrom="column">
+              <wp:posOffset>0</wp:posOffset>
+            </wp:positionH>
+            <wp:positionV relativeFrom="paragraph">
+              <wp:posOffset>140335</wp:posOffset>
+            </wp:positionV>
+            <wp:extent cx="5943600" cy="5652135"/>
+            <wp:effectExtent l="0" t="0" r="0" b="0"/>
+            <wp:wrapSquare wrapText="largest"/>
+            <wp:docPr id="13" name="Image13" descr=""/>
+            <wp:cNvGraphicFramePr>
+              <a:graphicFrameLocks xmlns:a="http://schemas.openxmlformats.org/drawingml/2006/main" noChangeAspect="1"/>
+            </wp:cNvGraphicFramePr>
+            <a:graphic xmlns:a="http://schemas.openxmlformats.org/drawingml/2006/main">
+              <a:graphicData uri="http://schemas.openxmlformats.org/drawingml/2006/picture">
+                <pic:pic xmlns:pic="http://schemas.openxmlformats.org/drawingml/2006/picture">
+                  <pic:nvPicPr>
+                    <pic:cNvPr id="13" name="Image13" descr=""/>
+                    <pic:cNvPicPr>
+                      <a:picLocks noChangeAspect="1" noChangeArrowheads="1"/>
+                    </pic:cNvPicPr>
+                  </pic:nvPicPr>
+                  <pic:blipFill>
+                    <a:blip r:embed="rId14"/>
+                    <a:stretch>
+                      <a:fillRect/>
+                    </a:stretch>
+                  </pic:blipFill>
+                  <pic:spPr bwMode="auto">
+                    <a:xfrm>
+                      <a:off x="0" y="0"/>
+                      <a:ext cx="5943600" cy="5652135"/>
+                    </a:xfrm>
+                    <a:prstGeom prst="rect">
+                      <a:avLst/>
+                    </a:prstGeom>
+                  </pic:spPr>
+                </pic:pic>
+              </a:graphicData>
+            </a:graphic>
+          </wp:anchor>
+        </w:drawing>
+      </w:r>
+    </w:p>
+    <w:p>
+      <w:pPr>
+        <w:pStyle w:val="Normal"/>
+        <w:rPr>
+          <w:lang w:val="ro-RO"/>
+        </w:rPr>
+      </w:pPr>
+      <w:r>
+        <w:rPr>
+          <w:lang w:val="ro-RO"/>
+        </w:rPr>
+      </w:r>
+    </w:p>
+    <w:p>
+      <w:pPr>
+        <w:pStyle w:val="Normal"/>
+        <w:rPr>
+          <w:lang w:val="ro-RO"/>
+        </w:rPr>
+      </w:pPr>
+      <w:r>
+        <w:rPr>
+          <w:lang w:val="ro-RO"/>
+        </w:rPr>
+      </w:r>
+    </w:p>
+    <w:p>
+      <w:pPr>
+        <w:pStyle w:val="Normal"/>
+        <w:rPr>
+          <w:lang w:val="ro-RO"/>
+        </w:rPr>
+      </w:pPr>
+      <w:r>
+        <w:rPr>
+          <w:lang w:val="ro-RO"/>
+        </w:rPr>
+      </w:r>
+    </w:p>
+    <w:p>
+      <w:pPr>
+        <w:pStyle w:val="Normal"/>
+        <w:rPr>
+          <w:lang w:val="ro-RO"/>
+        </w:rPr>
+      </w:pPr>
+      <w:r>
+        <w:rPr>
+          <w:lang w:val="ro-RO"/>
+        </w:rPr>
+      </w:r>
+    </w:p>
+    <w:p>
+      <w:pPr>
+        <w:pStyle w:val="Normal"/>
+        <w:rPr>
+          <w:lang w:val="ro-RO"/>
+        </w:rPr>
+      </w:pPr>
+      <w:r>
+        <w:rPr>
+          <w:lang w:val="ro-RO"/>
+        </w:rPr>
+      </w:r>
+    </w:p>
+    <w:p>
+      <w:pPr>
+        <w:pStyle w:val="Normal"/>
+        <w:rPr>
+          <w:lang w:val="ro-RO"/>
+        </w:rPr>
+      </w:pPr>
+      <w:r>
+        <w:rPr>
+          <w:lang w:val="ro-RO"/>
+        </w:rPr>
+      </w:r>
+    </w:p>
+    <w:p>
+      <w:pPr>
+        <w:pStyle w:val="Normal"/>
+        <w:numPr>
+          <w:ilvl w:val="0"/>
+          <w:numId w:val="5"/>
+        </w:numPr>
+        <w:rPr>
+          <w:lang w:val="ro-RO"/>
+        </w:rPr>
+      </w:pPr>
+      <w:r>
+        <w:rPr>
+          <w:lang w:val="ro-RO"/>
+        </w:rPr>
+        <w:t xml:space="preserve">am modificat fișierul exploit.py cu noul shelcode care include și setuid și observam ca va lansa în execuție un shell cu privilegii de root </w:t>
+      </w:r>
+    </w:p>
+    <w:p>
+      <w:pPr>
+        <w:pStyle w:val="Normal"/>
+        <w:numPr>
+          <w:ilvl w:val="0"/>
+          <w:numId w:val="0"/>
+        </w:numPr>
+        <w:ind w:left="720" w:hanging="0"/>
+        <w:rPr>
+          <w:lang w:val="ro-RO"/>
+        </w:rPr>
+      </w:pPr>
+      <w:r>
+        <w:rPr>
+          <w:lang w:val="ro-RO"/>
+        </w:rPr>
+        <w:drawing>
+          <wp:anchor behindDoc="0" distT="0" distB="0" distL="0" distR="0" simplePos="0" locked="0" layoutInCell="1" allowOverlap="1" relativeHeight="15">
+            <wp:simplePos x="0" y="0"/>
+            <wp:positionH relativeFrom="column">
+              <wp:align>center</wp:align>
+            </wp:positionH>
+            <wp:positionV relativeFrom="paragraph">
+              <wp:posOffset>635</wp:posOffset>
+            </wp:positionV>
+            <wp:extent cx="5715000" cy="4117975"/>
+            <wp:effectExtent l="0" t="0" r="0" b="0"/>
+            <wp:wrapSquare wrapText="largest"/>
+            <wp:docPr id="14" name="Image14" descr=""/>
+            <wp:cNvGraphicFramePr>
+              <a:graphicFrameLocks xmlns:a="http://schemas.openxmlformats.org/drawingml/2006/main" noChangeAspect="1"/>
+            </wp:cNvGraphicFramePr>
+            <a:graphic xmlns:a="http://schemas.openxmlformats.org/drawingml/2006/main">
+              <a:graphicData uri="http://schemas.openxmlformats.org/drawingml/2006/picture">
+                <pic:pic xmlns:pic="http://schemas.openxmlformats.org/drawingml/2006/picture">
+                  <pic:nvPicPr>
+                    <pic:cNvPr id="14" name="Image14" descr=""/>
+                    <pic:cNvPicPr>
+                      <a:picLocks noChangeAspect="1" noChangeArrowheads="1"/>
+                    </pic:cNvPicPr>
+                  </pic:nvPicPr>
+                  <pic:blipFill>
+                    <a:blip r:embed="rId15"/>
+                    <a:stretch>
+                      <a:fillRect/>
+                    </a:stretch>
+                  </pic:blipFill>
+                  <pic:spPr bwMode="auto">
+                    <a:xfrm>
+                      <a:off x="0" y="0"/>
+                      <a:ext cx="5715000" cy="4117975"/>
+                    </a:xfrm>
+                    <a:prstGeom prst="rect">
+                      <a:avLst/>
+                    </a:prstGeom>
+                  </pic:spPr>
+                </pic:pic>
+              </a:graphicData>
+            </a:graphic>
+          </wp:anchor>
+        </w:drawing>
       </w:r>
     </w:p>
     <w:p>
@@ -2367,10 +2906,207 @@
         </w:rPr>
       </w:pPr>
       <w:r>
+        <w:rPr/>
+      </w:r>
+    </w:p>
+    <w:p>
+      <w:pPr>
+        <w:pStyle w:val="Normal"/>
+        <w:rPr>
+          <w:lang w:val="ro-RO"/>
+        </w:rPr>
+      </w:pPr>
+      <w:r>
+        <w:rPr/>
+      </w:r>
+    </w:p>
+    <w:p>
+      <w:pPr>
+        <w:pStyle w:val="Normal"/>
+        <w:rPr>
+          <w:lang w:val="ro-RO"/>
+        </w:rPr>
+      </w:pPr>
+      <w:r>
+        <w:rPr/>
+      </w:r>
+    </w:p>
+    <w:p>
+      <w:pPr>
+        <w:pStyle w:val="Normal"/>
+        <w:rPr>
+          <w:lang w:val="ro-RO"/>
+        </w:rPr>
+      </w:pPr>
+      <w:r>
+        <w:rPr/>
+      </w:r>
+    </w:p>
+    <w:p>
+      <w:pPr>
+        <w:pStyle w:val="Normal"/>
+        <w:rPr>
+          <w:lang w:val="ro-RO"/>
+        </w:rPr>
+      </w:pPr>
+      <w:r>
+        <w:rPr/>
+      </w:r>
+    </w:p>
+    <w:p>
+      <w:pPr>
+        <w:pStyle w:val="Normal"/>
+        <w:rPr>
+          <w:lang w:val="ro-RO"/>
+        </w:rPr>
+      </w:pPr>
+      <w:r>
+        <w:rPr/>
+      </w:r>
+    </w:p>
+    <w:p>
+      <w:pPr>
+        <w:pStyle w:val="Normal"/>
+        <w:rPr>
+          <w:lang w:val="ro-RO"/>
+        </w:rPr>
+      </w:pPr>
+      <w:r>
+        <w:rPr/>
+      </w:r>
+    </w:p>
+    <w:p>
+      <w:pPr>
+        <w:pStyle w:val="Normal"/>
+        <w:rPr>
+          <w:lang w:val="ro-RO"/>
+        </w:rPr>
+      </w:pPr>
+      <w:r>
+        <w:rPr/>
+      </w:r>
+    </w:p>
+    <w:p>
+      <w:pPr>
+        <w:pStyle w:val="Heading2"/>
+        <w:rPr>
+          <w:lang w:val="ro-RO"/>
+        </w:rPr>
+      </w:pPr>
+      <w:r>
         <w:rPr>
           <w:lang w:val="ro-RO"/>
         </w:rPr>
         <w:t>Sarcina 6: Înfrângerea randomizării adreselor</w:t>
+      </w:r>
+    </w:p>
+    <w:p>
+      <w:pPr>
+        <w:pStyle w:val="Normal"/>
+        <w:numPr>
+          <w:ilvl w:val="0"/>
+          <w:numId w:val="6"/>
+        </w:numPr>
+        <w:rPr>
+          <w:lang w:val="ro-RO"/>
+        </w:rPr>
+      </w:pPr>
+      <w:r>
+        <w:rPr>
+          <w:lang w:val="ro-RO"/>
+        </w:rPr>
+        <w:t>În prima faza vom restabili proprietatea  de randomizare pe mașina virtuala Ubuntu</w:t>
+      </w:r>
+    </w:p>
+    <w:p>
+      <w:pPr>
+        <w:pStyle w:val="Normal"/>
+        <w:rPr>
+          <w:lang w:val="ro-RO"/>
+        </w:rPr>
+      </w:pPr>
+      <w:r>
+        <w:rPr>
+          <w:lang w:val="ro-RO"/>
+        </w:rPr>
+      </w:r>
+    </w:p>
+    <w:p>
+      <w:pPr>
+        <w:pStyle w:val="Normal"/>
+        <w:rPr>
+          <w:lang w:val="ro-RO"/>
+        </w:rPr>
+      </w:pPr>
+      <w:r>
+        <w:rPr>
+          <w:lang w:val="ro-RO"/>
+        </w:rPr>
+      </w:r>
+    </w:p>
+    <w:p>
+      <w:pPr>
+        <w:pStyle w:val="Normal"/>
+        <w:rPr>
+          <w:lang w:val="ro-RO"/>
+        </w:rPr>
+      </w:pPr>
+      <w:r>
+        <w:rPr>
+          <w:lang w:val="ro-RO"/>
+        </w:rPr>
+      </w:r>
+    </w:p>
+    <w:p>
+      <w:pPr>
+        <w:pStyle w:val="Normal"/>
+        <w:rPr>
+          <w:lang w:val="ro-RO"/>
+        </w:rPr>
+      </w:pPr>
+      <w:r>
+        <w:rPr>
+          <w:lang w:val="ro-RO"/>
+        </w:rPr>
+      </w:r>
+    </w:p>
+    <w:p>
+      <w:pPr>
+        <w:pStyle w:val="Normal"/>
+        <w:rPr>
+          <w:lang w:val="ro-RO"/>
+        </w:rPr>
+      </w:pPr>
+      <w:r>
+        <w:rPr>
+          <w:lang w:val="ro-RO"/>
+        </w:rPr>
+      </w:r>
+    </w:p>
+    <w:p>
+      <w:pPr>
+        <w:pStyle w:val="Normal"/>
+        <w:rPr>
+          <w:lang w:val="ro-RO"/>
+        </w:rPr>
+      </w:pPr>
+      <w:r>
+        <w:rPr>
+          <w:lang w:val="ro-RO"/>
+        </w:rPr>
+      </w:r>
+    </w:p>
+    <w:p>
+      <w:pPr>
+        <w:pStyle w:val="Normal"/>
+        <w:rPr>
+          <w:lang w:val="ro-RO"/>
+        </w:rPr>
+      </w:pPr>
+      <w:r>
+        <w:rPr>
+          <w:lang w:val="ro-RO"/>
+        </w:rPr>
       </w:r>
     </w:p>
     <w:p>
@@ -2429,7 +3165,7 @@
       </w:r>
     </w:p>
     <w:sectPr>
-      <w:headerReference w:type="default" r:id="rId13"/>
+      <w:headerReference w:type="default" r:id="rId16"/>
       <w:type w:val="nextPage"/>
       <w:pgSz w:w="12240" w:h="15840"/>
       <w:pgMar w:left="1440" w:right="1440" w:header="720" w:top="777" w:footer="0" w:bottom="1440" w:gutter="0"/>
@@ -3055,6 +3791,280 @@
   <w:abstractNum w:abstractNumId="5">
     <w:lvl w:ilvl="0">
       <w:start w:val="1"/>
+      <w:numFmt w:val="bullet"/>
+      <w:lvlText w:val=""/>
+      <w:lvlJc w:val="left"/>
+      <w:pPr>
+        <w:tabs>
+          <w:tab w:val="num" w:pos="720"/>
+        </w:tabs>
+        <w:ind w:left="720" w:hanging="360"/>
+      </w:pPr>
+      <w:rPr>
+        <w:rFonts w:ascii="Symbol" w:hAnsi="Symbol" w:cs="Symbol" w:hint="default"/>
+      </w:rPr>
+    </w:lvl>
+    <w:lvl w:ilvl="1">
+      <w:start w:val="1"/>
+      <w:numFmt w:val="bullet"/>
+      <w:lvlText w:val="◦"/>
+      <w:lvlJc w:val="left"/>
+      <w:pPr>
+        <w:tabs>
+          <w:tab w:val="num" w:pos="1080"/>
+        </w:tabs>
+        <w:ind w:left="1080" w:hanging="360"/>
+      </w:pPr>
+      <w:rPr>
+        <w:rFonts w:ascii="OpenSymbol" w:hAnsi="OpenSymbol" w:cs="OpenSymbol" w:hint="default"/>
+      </w:rPr>
+    </w:lvl>
+    <w:lvl w:ilvl="2">
+      <w:start w:val="1"/>
+      <w:numFmt w:val="bullet"/>
+      <w:lvlText w:val="▪"/>
+      <w:lvlJc w:val="left"/>
+      <w:pPr>
+        <w:tabs>
+          <w:tab w:val="num" w:pos="1440"/>
+        </w:tabs>
+        <w:ind w:left="1440" w:hanging="360"/>
+      </w:pPr>
+      <w:rPr>
+        <w:rFonts w:ascii="OpenSymbol" w:hAnsi="OpenSymbol" w:cs="OpenSymbol" w:hint="default"/>
+      </w:rPr>
+    </w:lvl>
+    <w:lvl w:ilvl="3">
+      <w:start w:val="1"/>
+      <w:numFmt w:val="bullet"/>
+      <w:lvlText w:val=""/>
+      <w:lvlJc w:val="left"/>
+      <w:pPr>
+        <w:tabs>
+          <w:tab w:val="num" w:pos="1800"/>
+        </w:tabs>
+        <w:ind w:left="1800" w:hanging="360"/>
+      </w:pPr>
+      <w:rPr>
+        <w:rFonts w:ascii="Symbol" w:hAnsi="Symbol" w:cs="Symbol" w:hint="default"/>
+      </w:rPr>
+    </w:lvl>
+    <w:lvl w:ilvl="4">
+      <w:start w:val="1"/>
+      <w:numFmt w:val="bullet"/>
+      <w:lvlText w:val="◦"/>
+      <w:lvlJc w:val="left"/>
+      <w:pPr>
+        <w:tabs>
+          <w:tab w:val="num" w:pos="2160"/>
+        </w:tabs>
+        <w:ind w:left="2160" w:hanging="360"/>
+      </w:pPr>
+      <w:rPr>
+        <w:rFonts w:ascii="OpenSymbol" w:hAnsi="OpenSymbol" w:cs="OpenSymbol" w:hint="default"/>
+      </w:rPr>
+    </w:lvl>
+    <w:lvl w:ilvl="5">
+      <w:start w:val="1"/>
+      <w:numFmt w:val="bullet"/>
+      <w:lvlText w:val="▪"/>
+      <w:lvlJc w:val="left"/>
+      <w:pPr>
+        <w:tabs>
+          <w:tab w:val="num" w:pos="2520"/>
+        </w:tabs>
+        <w:ind w:left="2520" w:hanging="360"/>
+      </w:pPr>
+      <w:rPr>
+        <w:rFonts w:ascii="OpenSymbol" w:hAnsi="OpenSymbol" w:cs="OpenSymbol" w:hint="default"/>
+      </w:rPr>
+    </w:lvl>
+    <w:lvl w:ilvl="6">
+      <w:start w:val="1"/>
+      <w:numFmt w:val="bullet"/>
+      <w:lvlText w:val=""/>
+      <w:lvlJc w:val="left"/>
+      <w:pPr>
+        <w:tabs>
+          <w:tab w:val="num" w:pos="2880"/>
+        </w:tabs>
+        <w:ind w:left="2880" w:hanging="360"/>
+      </w:pPr>
+      <w:rPr>
+        <w:rFonts w:ascii="Symbol" w:hAnsi="Symbol" w:cs="Symbol" w:hint="default"/>
+      </w:rPr>
+    </w:lvl>
+    <w:lvl w:ilvl="7">
+      <w:start w:val="1"/>
+      <w:numFmt w:val="bullet"/>
+      <w:lvlText w:val="◦"/>
+      <w:lvlJc w:val="left"/>
+      <w:pPr>
+        <w:tabs>
+          <w:tab w:val="num" w:pos="3240"/>
+        </w:tabs>
+        <w:ind w:left="3240" w:hanging="360"/>
+      </w:pPr>
+      <w:rPr>
+        <w:rFonts w:ascii="OpenSymbol" w:hAnsi="OpenSymbol" w:cs="OpenSymbol" w:hint="default"/>
+      </w:rPr>
+    </w:lvl>
+    <w:lvl w:ilvl="8">
+      <w:start w:val="1"/>
+      <w:numFmt w:val="bullet"/>
+      <w:lvlText w:val="▪"/>
+      <w:lvlJc w:val="left"/>
+      <w:pPr>
+        <w:tabs>
+          <w:tab w:val="num" w:pos="3600"/>
+        </w:tabs>
+        <w:ind w:left="3600" w:hanging="360"/>
+      </w:pPr>
+      <w:rPr>
+        <w:rFonts w:ascii="OpenSymbol" w:hAnsi="OpenSymbol" w:cs="OpenSymbol" w:hint="default"/>
+      </w:rPr>
+    </w:lvl>
+  </w:abstractNum>
+  <w:abstractNum w:abstractNumId="6">
+    <w:lvl w:ilvl="0">
+      <w:start w:val="1"/>
+      <w:numFmt w:val="bullet"/>
+      <w:lvlText w:val=""/>
+      <w:lvlJc w:val="left"/>
+      <w:pPr>
+        <w:tabs>
+          <w:tab w:val="num" w:pos="720"/>
+        </w:tabs>
+        <w:ind w:left="720" w:hanging="360"/>
+      </w:pPr>
+      <w:rPr>
+        <w:rFonts w:ascii="Symbol" w:hAnsi="Symbol" w:cs="Symbol" w:hint="default"/>
+      </w:rPr>
+    </w:lvl>
+    <w:lvl w:ilvl="1">
+      <w:start w:val="1"/>
+      <w:numFmt w:val="bullet"/>
+      <w:lvlText w:val="◦"/>
+      <w:lvlJc w:val="left"/>
+      <w:pPr>
+        <w:tabs>
+          <w:tab w:val="num" w:pos="1080"/>
+        </w:tabs>
+        <w:ind w:left="1080" w:hanging="360"/>
+      </w:pPr>
+      <w:rPr>
+        <w:rFonts w:ascii="OpenSymbol" w:hAnsi="OpenSymbol" w:cs="OpenSymbol" w:hint="default"/>
+      </w:rPr>
+    </w:lvl>
+    <w:lvl w:ilvl="2">
+      <w:start w:val="1"/>
+      <w:numFmt w:val="bullet"/>
+      <w:lvlText w:val="▪"/>
+      <w:lvlJc w:val="left"/>
+      <w:pPr>
+        <w:tabs>
+          <w:tab w:val="num" w:pos="1440"/>
+        </w:tabs>
+        <w:ind w:left="1440" w:hanging="360"/>
+      </w:pPr>
+      <w:rPr>
+        <w:rFonts w:ascii="OpenSymbol" w:hAnsi="OpenSymbol" w:cs="OpenSymbol" w:hint="default"/>
+      </w:rPr>
+    </w:lvl>
+    <w:lvl w:ilvl="3">
+      <w:start w:val="1"/>
+      <w:numFmt w:val="bullet"/>
+      <w:lvlText w:val=""/>
+      <w:lvlJc w:val="left"/>
+      <w:pPr>
+        <w:tabs>
+          <w:tab w:val="num" w:pos="1800"/>
+        </w:tabs>
+        <w:ind w:left="1800" w:hanging="360"/>
+      </w:pPr>
+      <w:rPr>
+        <w:rFonts w:ascii="Symbol" w:hAnsi="Symbol" w:cs="Symbol" w:hint="default"/>
+      </w:rPr>
+    </w:lvl>
+    <w:lvl w:ilvl="4">
+      <w:start w:val="1"/>
+      <w:numFmt w:val="bullet"/>
+      <w:lvlText w:val="◦"/>
+      <w:lvlJc w:val="left"/>
+      <w:pPr>
+        <w:tabs>
+          <w:tab w:val="num" w:pos="2160"/>
+        </w:tabs>
+        <w:ind w:left="2160" w:hanging="360"/>
+      </w:pPr>
+      <w:rPr>
+        <w:rFonts w:ascii="OpenSymbol" w:hAnsi="OpenSymbol" w:cs="OpenSymbol" w:hint="default"/>
+      </w:rPr>
+    </w:lvl>
+    <w:lvl w:ilvl="5">
+      <w:start w:val="1"/>
+      <w:numFmt w:val="bullet"/>
+      <w:lvlText w:val="▪"/>
+      <w:lvlJc w:val="left"/>
+      <w:pPr>
+        <w:tabs>
+          <w:tab w:val="num" w:pos="2520"/>
+        </w:tabs>
+        <w:ind w:left="2520" w:hanging="360"/>
+      </w:pPr>
+      <w:rPr>
+        <w:rFonts w:ascii="OpenSymbol" w:hAnsi="OpenSymbol" w:cs="OpenSymbol" w:hint="default"/>
+      </w:rPr>
+    </w:lvl>
+    <w:lvl w:ilvl="6">
+      <w:start w:val="1"/>
+      <w:numFmt w:val="bullet"/>
+      <w:lvlText w:val=""/>
+      <w:lvlJc w:val="left"/>
+      <w:pPr>
+        <w:tabs>
+          <w:tab w:val="num" w:pos="2880"/>
+        </w:tabs>
+        <w:ind w:left="2880" w:hanging="360"/>
+      </w:pPr>
+      <w:rPr>
+        <w:rFonts w:ascii="Symbol" w:hAnsi="Symbol" w:cs="Symbol" w:hint="default"/>
+      </w:rPr>
+    </w:lvl>
+    <w:lvl w:ilvl="7">
+      <w:start w:val="1"/>
+      <w:numFmt w:val="bullet"/>
+      <w:lvlText w:val="◦"/>
+      <w:lvlJc w:val="left"/>
+      <w:pPr>
+        <w:tabs>
+          <w:tab w:val="num" w:pos="3240"/>
+        </w:tabs>
+        <w:ind w:left="3240" w:hanging="360"/>
+      </w:pPr>
+      <w:rPr>
+        <w:rFonts w:ascii="OpenSymbol" w:hAnsi="OpenSymbol" w:cs="OpenSymbol" w:hint="default"/>
+      </w:rPr>
+    </w:lvl>
+    <w:lvl w:ilvl="8">
+      <w:start w:val="1"/>
+      <w:numFmt w:val="bullet"/>
+      <w:lvlText w:val="▪"/>
+      <w:lvlJc w:val="left"/>
+      <w:pPr>
+        <w:tabs>
+          <w:tab w:val="num" w:pos="3600"/>
+        </w:tabs>
+        <w:ind w:left="3600" w:hanging="360"/>
+      </w:pPr>
+      <w:rPr>
+        <w:rFonts w:ascii="OpenSymbol" w:hAnsi="OpenSymbol" w:cs="OpenSymbol" w:hint="default"/>
+      </w:rPr>
+    </w:lvl>
+  </w:abstractNum>
+  <w:abstractNum w:abstractNumId="7">
+    <w:lvl w:ilvl="0">
+      <w:start w:val="1"/>
       <w:numFmt w:val="none"/>
       <w:suff w:val="nothing"/>
       <w:lvlText w:val=""/>
@@ -3185,6 +4195,12 @@
   </w:num>
   <w:num w:numId="5">
     <w:abstractNumId w:val="5"/>
+  </w:num>
+  <w:num w:numId="6">
+    <w:abstractNumId w:val="6"/>
+  </w:num>
+  <w:num w:numId="7">
+    <w:abstractNumId w:val="7"/>
   </w:num>
 </w:numbering>
 </file>

</xml_diff>